<commit_message>
Se añade el termistor en el capítulo 9
</commit_message>
<xml_diff>
--- a/capitulos/capitulo9 - cambio climatico.docx
+++ b/capitulos/capitulo9 - cambio climatico.docx
@@ -57,6 +57,20 @@
           <w:lang w:val="es-ES"/>
         </w:rPr>
         <w:t>Sensor analógico de temperatura TMP36 (en encapsulado TO-92).</w:t>
+      </w:r>
+    </w:p>
+    <w:p>
+      <w:pPr>
+        <w:pStyle w:val="Normal"/>
+        <w:numPr>
+          <w:ilvl w:val="0"/>
+          <w:numId w:val="2"/>
+        </w:numPr>
+        <w:rPr/>
+      </w:pPr>
+      <w:r>
+        <w:rPr/>
+        <w:t>Opcional: termistor NTC, con la resistencia externa integrada (módulo KY-013).</w:t>
       </w:r>
     </w:p>
     <w:p>
@@ -3135,7 +3149,7 @@
       </w:r>
       <w:r>
         <w:rPr>
-          <w:rFonts w:eastAsia="Franklin Gothic Book" w:cs="Franklin Gothic Book" w:ascii="Franklin Gothic Book" w:hAnsi="Franklin Gothic Book"/>
+          <w:rFonts w:eastAsia="Franklin Gothic Book" w:cs="Franklin Gothic Book"/>
         </w:rPr>
         <w:t>–</w:t>
       </w:r>
@@ -3145,7 +3159,7 @@
       </w:r>
       <w:r>
         <w:rPr>
-          <w:rFonts w:eastAsia="Franklin Gothic Book" w:cs="Franklin Gothic Book" w:ascii="Franklin Gothic Book" w:hAnsi="Franklin Gothic Book"/>
+          <w:rFonts w:eastAsia="Franklin Gothic Book" w:cs="Franklin Gothic Book"/>
         </w:rPr>
         <w:t>–</w:t>
       </w:r>
@@ -3161,15 +3175,7 @@
       </w:pPr>
       <w:r>
         <w:rPr/>
-        <w:t xml:space="preserve">Por otro lado, si al crear el objeto anterior hemos utilizado un pin que no tiene la funcionalidad ADC el constructor devuelve el </w:t>
-      </w:r>
-      <w:r>
-        <w:rPr/>
-        <w:t xml:space="preserve">mensaje de </w:t>
-      </w:r>
-      <w:r>
-        <w:rPr/>
-        <w:t xml:space="preserve">error </w:t>
+        <w:t xml:space="preserve">Por otro lado, si al crear el objeto anterior hemos utilizado un pin que no tiene la funcionalidad ADC el constructor devuelve el mensaje de error </w:t>
       </w:r>
       <w:r>
         <w:rPr>
@@ -3194,11 +3200,7 @@
       </w:r>
       <w:r>
         <w:rPr/>
-        <w:t xml:space="preserve">. </w:t>
-      </w:r>
-      <w:r>
-        <w:rPr/>
-        <w:t xml:space="preserve">Esta es otra manera de comprobar cuáles son los pines ADC de la placa. </w:t>
+        <w:t xml:space="preserve">. Esta es otra manera de comprobar cuáles son los pines ADC de la placa. </w:t>
       </w:r>
     </w:p>
     <w:p>
@@ -5875,7 +5877,11 @@
       </w:pPr>
       <w:r>
         <w:rPr/>
-        <w:t>Para finalizar, a modo de resumen incluimos un esquema en el que se indican los pasos a seguir cuando se usa un sensor analógico. Si estamos usando la placa ESP32 o Arduino los pasos son los indicados en la secuencia 1-2-3-4; si usamos una Raspberry Pi Pico, los pasos son 1-2-3a-3b-4. Esta estructura será la misma para cualquier sensor analógico que usemos.</w:t>
+        <w:t>A</w:t>
+      </w:r>
+      <w:r>
+        <w:rPr/>
+        <w:t xml:space="preserve"> modo de resumen incluimos un esquema en el que se indican los pasos a seguir cuando se usa un sensor analógico. Si estamos usando la placa ESP32 o Arduino los pasos son los indicados en la secuencia 1-2-3-4; si usamos una Raspberry Pi Pico, los pasos son 1-2-3a-3b-4. Esta estructura será la misma para cualquier sensor analógico que usemos.</w:t>
       </w:r>
     </w:p>
     <w:tbl>
@@ -6171,6 +6177,1435 @@
       </w:pPr>
       <w:r>
         <w:rPr/>
+        <w:t>9.18</w:t>
+      </w:r>
+      <w:r>
+        <w:rPr>
+          <w:position w:val="0"/>
+          <w:sz w:val="29"/>
+          <w:vertAlign w:val="baseline"/>
+        </w:rPr>
+        <w:t xml:space="preserve"> </w:t>
+      </w:r>
+      <w:r>
+        <w:rPr>
+          <w:i/>
+          <w:iCs/>
+          <w:position w:val="0"/>
+          <w:sz w:val="29"/>
+          <w:vertAlign w:val="baseline"/>
+        </w:rPr>
+        <w:t>Bonus track</w:t>
+      </w:r>
+      <w:r>
+        <w:rPr>
+          <w:position w:val="0"/>
+          <w:sz w:val="29"/>
+          <w:vertAlign w:val="baseline"/>
+        </w:rPr>
+        <w:t>: un sensor no lineal</w:t>
+      </w:r>
+    </w:p>
+    <w:p>
+      <w:pPr>
+        <w:pStyle w:val="Normal"/>
+        <w:ind w:hanging="0"/>
+        <w:rPr/>
+      </w:pPr>
+      <w:r>
+        <w:rPr/>
+        <w:t xml:space="preserve">A lo largo de este capítulo hemos usado el sensor TMP36 para ilustrar cómo se leen las señales analógicas con un microcontrolador. Los conocimientos que hemos adquirido se pueden aplicar a cualquier otro sensor analógico; lo único que cambia es la manera de traducir el voltaje a la magnitud de interés. Pues bien, existe otro tipo de sensor analógico de temperatura, ampliamente utilizado en aplicaciones reales, que proporciona medidas de gran precisión a un precio muy bajo: el termistor. El motivo por el que no nos hemos decantado por él desde el principio es que, mientras en el TMP36 la relación entre el voltaje y la temperatura es muy sencilla de obtener, en el termistor esta relación presenta una complicación matemática extra que hemos preferido evitar. Llegados a este punto, sin embargo, queremos cerrar el capítulo mostrando cómo proceder en un caso de que la relación entre el voltaje y la magnitud que queremos medir no sea lineal. </w:t>
+      </w:r>
+    </w:p>
+    <w:p>
+      <w:pPr>
+        <w:pStyle w:val="Subapartado"/>
+        <w:rPr/>
+      </w:pPr>
+      <w:r>
+        <w:rPr/>
+        <w:t>El termistor</w:t>
+      </w:r>
+    </w:p>
+    <w:p>
+      <w:pPr>
+        <w:pStyle w:val="Normal"/>
+        <w:ind w:hanging="0"/>
+        <w:rPr/>
+      </w:pPr>
+      <w:r>
+        <w:rPr/>
+        <w:t xml:space="preserve">Un termistor es simplemente una resistencia cuyo valor cambia con la temperatura. En concreto usaremos un termistor NTC (de </w:t>
+      </w:r>
+      <w:r>
+        <w:rPr>
+          <w:i/>
+          <w:iCs/>
+        </w:rPr>
+        <w:t>negative temperature coefficient</w:t>
+      </w:r>
+      <w:r>
+        <w:rPr/>
+        <w:t>). En estos dispositivos, al aumentar la temperatura la resistencia disminuye.</w:t>
+      </w:r>
+    </w:p>
+    <w:p>
+      <w:pPr>
+        <w:pStyle w:val="Normal"/>
+        <w:ind w:hanging="0"/>
+        <w:rPr/>
+      </w:pPr>
+      <w:r>
+        <w:rPr/>
+        <w:t>La primera complicación con que nos encontramos es que en los termistores la relación entre la resistencia y la temperatura no es lineal.</w:t>
+      </w:r>
+    </w:p>
+    <w:p>
+      <w:pPr>
+        <w:pStyle w:val="Normal"/>
+        <w:ind w:hanging="0"/>
+        <w:jc w:val="center"/>
+        <w:rPr/>
+      </w:pPr>
+      <w:bookmarkStart w:id="14" w:name="docs-internal-guid-f663f3ee-7fff-6162-e4"/>
+      <w:bookmarkEnd w:id="14"/>
+      <w:r>
+        <w:rPr>
+          <w:caps w:val="false"/>
+          <w:smallCaps w:val="false"/>
+          <w:strike w:val="false"/>
+          <w:dstrike w:val="false"/>
+          <w:color w:val="000000"/>
+          <w:u w:val="none"/>
+          <w:effect w:val="none"/>
+          <w:shd w:fill="FF9900" w:val="clear"/>
+        </w:rPr>
+        <w:drawing>
+          <wp:inline distT="0" distB="0" distL="0" distR="0">
+            <wp:extent cx="2407920" cy="1440180"/>
+            <wp:effectExtent l="0" t="0" r="0" b="0"/>
+            <wp:docPr id="25" name="Imagen2" descr=""/>
+            <wp:cNvGraphicFramePr>
+              <a:graphicFrameLocks xmlns:a="http://schemas.openxmlformats.org/drawingml/2006/main" noChangeAspect="1"/>
+            </wp:cNvGraphicFramePr>
+            <a:graphic xmlns:a="http://schemas.openxmlformats.org/drawingml/2006/main">
+              <a:graphicData uri="http://schemas.openxmlformats.org/drawingml/2006/picture">
+                <pic:pic xmlns:pic="http://schemas.openxmlformats.org/drawingml/2006/picture">
+                  <pic:nvPicPr>
+                    <pic:cNvPr id="25" name="Imagen2" descr=""/>
+                    <pic:cNvPicPr>
+                      <a:picLocks noChangeAspect="1" noChangeArrowheads="1"/>
+                    </pic:cNvPicPr>
+                  </pic:nvPicPr>
+                  <pic:blipFill>
+                    <a:blip r:link="rId22"/>
+                    <a:stretch>
+                      <a:fillRect/>
+                    </a:stretch>
+                  </pic:blipFill>
+                  <pic:spPr bwMode="auto">
+                    <a:xfrm>
+                      <a:off x="0" y="0"/>
+                      <a:ext cx="2407920" cy="1440180"/>
+                    </a:xfrm>
+                    <a:prstGeom prst="rect">
+                      <a:avLst/>
+                    </a:prstGeom>
+                  </pic:spPr>
+                </pic:pic>
+              </a:graphicData>
+            </a:graphic>
+          </wp:inline>
+        </w:drawing>
+      </w:r>
+      <w:r>
+        <w:rPr/>
+        <w:t xml:space="preserve"> </w:t>
+      </w:r>
+    </w:p>
+    <w:p>
+      <w:pPr>
+        <w:pStyle w:val="Normal"/>
+        <w:ind w:hanging="0"/>
+        <w:jc w:val="center"/>
+        <w:rPr>
+          <w:sz w:val="20"/>
+          <w:szCs w:val="20"/>
+        </w:rPr>
+      </w:pPr>
+      <w:r>
+        <w:rPr>
+          <w:sz w:val="20"/>
+          <w:szCs w:val="20"/>
+        </w:rPr>
+        <w:t>Relación entre la resistencia y la temperatura en un termistor de coeficiente negativo (NTC). Al aumentar la temperatura la resistencia disminuye. Además, la relación entre estas dos magnitudes no es lineal.</w:t>
+      </w:r>
+    </w:p>
+    <w:p>
+      <w:pPr>
+        <w:pStyle w:val="Normal"/>
+        <w:ind w:hanging="0"/>
+        <w:rPr/>
+      </w:pPr>
+      <w:r>
+        <w:rPr/>
+        <w:t>Por otro lado, para hallar la temperatura es necesario medir la resistencia del termistor. El problema es que los microcontroladores no pueden medir resistencias, solo voltajes. Por tanto, para medir la resistencia necesitamos un divisor de tensión.</w:t>
+      </w:r>
+    </w:p>
+    <w:p>
+      <w:pPr>
+        <w:pStyle w:val="Subapartado"/>
+        <w:rPr/>
+      </w:pPr>
+      <w:r>
+        <w:rPr/>
+        <w:t xml:space="preserve">El divisor de tensión </w:t>
+      </w:r>
+    </w:p>
+    <w:p>
+      <w:pPr>
+        <w:pStyle w:val="Normal"/>
+        <w:ind w:hanging="0"/>
+        <w:rPr/>
+      </w:pPr>
+      <w:r>
+        <w:rPr/>
+        <w:t xml:space="preserve">Un divisor de tensión, o divisor de voltaje, consiste simplemente en dos resistencias asociadas en serie. Una de estas resistencias es fija y conocida; la otra es la que queremos medir. Para facilitarnos el trabajo, el módulo KY-013 trae una resistencia externa integrada formando el divisor de tensión que necesitamos (para entender el funcionamiento de un divisor de voltaje se pueden consultar numerosas referencias </w:t>
+      </w:r>
+      <w:r>
+        <w:rPr>
+          <w:i/>
+          <w:iCs/>
+        </w:rPr>
+        <w:t>online</w:t>
+      </w:r>
+      <w:r>
+        <w:rPr/>
+        <w:t>).</w:t>
+      </w:r>
+    </w:p>
+    <w:p>
+      <w:pPr>
+        <w:pStyle w:val="Subapartado"/>
+        <w:rPr/>
+      </w:pPr>
+      <w:r>
+        <w:rPr/>
+        <w:t>El circuito</w:t>
+      </w:r>
+    </w:p>
+    <w:p>
+      <w:pPr>
+        <w:pStyle w:val="Normal"/>
+        <w:ind w:hanging="0"/>
+        <w:rPr/>
+      </w:pPr>
+      <w:r>
+        <w:rPr/>
+        <w:t>El módulo tiene tres pines:</w:t>
+      </w:r>
+    </w:p>
+    <w:p>
+      <w:pPr>
+        <w:pStyle w:val="Normal"/>
+        <w:numPr>
+          <w:ilvl w:val="0"/>
+          <w:numId w:val="6"/>
+        </w:numPr>
+        <w:rPr/>
+      </w:pPr>
+      <w:r>
+        <w:rPr/>
+        <w:t>El pin de señal, S, se conecta a un pin del microcontrolador que tenga funcionalidad ADC (por ejemplo, el GPIO14 en el ESP32 o el Arduino Nano ESP32, o el GPIO28 en la Raspberry Pi Pico).</w:t>
+      </w:r>
+    </w:p>
+    <w:p>
+      <w:pPr>
+        <w:pStyle w:val="Normal"/>
+        <w:numPr>
+          <w:ilvl w:val="0"/>
+          <w:numId w:val="6"/>
+        </w:numPr>
+        <w:rPr/>
+      </w:pPr>
+      <w:r>
+        <w:rPr/>
+        <w:t>El pin central se conecta a la fuente positiva de alimentación (el pin 3.3V o 3V3; en la Raspberry Pi Pico es el pin 3V3 Out).</w:t>
+      </w:r>
+    </w:p>
+    <w:p>
+      <w:pPr>
+        <w:pStyle w:val="Normal"/>
+        <w:numPr>
+          <w:ilvl w:val="0"/>
+          <w:numId w:val="6"/>
+        </w:numPr>
+        <w:rPr/>
+      </w:pPr>
+      <w:r>
+        <w:rPr/>
+        <w:t>El pin marcado con un signo menos se conecta a tierra (GND).</w:t>
+      </w:r>
+    </w:p>
+    <w:p>
+      <w:pPr>
+        <w:pStyle w:val="Normal"/>
+        <w:jc w:val="center"/>
+        <w:rPr/>
+      </w:pPr>
+      <w:bookmarkStart w:id="15" w:name="docs-internal-guid-0a056530-7fff-cc43-d4"/>
+      <w:bookmarkEnd w:id="15"/>
+      <w:r>
+        <w:rPr>
+          <w:caps w:val="false"/>
+          <w:smallCaps w:val="false"/>
+          <w:strike w:val="false"/>
+          <w:dstrike w:val="false"/>
+          <w:color w:val="000000"/>
+          <w:u w:val="none"/>
+          <w:effect w:val="none"/>
+          <w:shd w:fill="FF9900" w:val="clear"/>
+        </w:rPr>
+        <w:drawing>
+          <wp:inline distT="0" distB="0" distL="0" distR="0">
+            <wp:extent cx="2514600" cy="1615440"/>
+            <wp:effectExtent l="0" t="0" r="0" b="0"/>
+            <wp:docPr id="26" name="Imagen14" descr=""/>
+            <wp:cNvGraphicFramePr>
+              <a:graphicFrameLocks xmlns:a="http://schemas.openxmlformats.org/drawingml/2006/main" noChangeAspect="1"/>
+            </wp:cNvGraphicFramePr>
+            <a:graphic xmlns:a="http://schemas.openxmlformats.org/drawingml/2006/main">
+              <a:graphicData uri="http://schemas.openxmlformats.org/drawingml/2006/picture">
+                <pic:pic xmlns:pic="http://schemas.openxmlformats.org/drawingml/2006/picture">
+                  <pic:nvPicPr>
+                    <pic:cNvPr id="26" name="Imagen14" descr=""/>
+                    <pic:cNvPicPr>
+                      <a:picLocks noChangeAspect="1" noChangeArrowheads="1"/>
+                    </pic:cNvPicPr>
+                  </pic:nvPicPr>
+                  <pic:blipFill>
+                    <a:blip r:embed="rId23"/>
+                    <a:stretch>
+                      <a:fillRect/>
+                    </a:stretch>
+                  </pic:blipFill>
+                  <pic:spPr bwMode="auto">
+                    <a:xfrm>
+                      <a:off x="0" y="0"/>
+                      <a:ext cx="2514600" cy="1615440"/>
+                    </a:xfrm>
+                    <a:prstGeom prst="rect">
+                      <a:avLst/>
+                    </a:prstGeom>
+                  </pic:spPr>
+                </pic:pic>
+              </a:graphicData>
+            </a:graphic>
+          </wp:inline>
+        </w:drawing>
+      </w:r>
+      <w:r>
+        <w:rPr/>
+        <w:t xml:space="preserve"> </w:t>
+      </w:r>
+    </w:p>
+    <w:p>
+      <w:pPr>
+        <w:pStyle w:val="Subapartado"/>
+        <w:rPr/>
+      </w:pPr>
+      <w:r>
+        <w:rPr/>
+        <w:t>Medida de la temperatura</w:t>
+      </w:r>
+    </w:p>
+    <w:p>
+      <w:pPr>
+        <w:pStyle w:val="Normal"/>
+        <w:rPr/>
+      </w:pPr>
+      <w:r>
+        <w:rPr/>
+        <w:t xml:space="preserve">Los pasos que hay que seguir para medir la temperatura con el termistor son los siguientes: 1. Se mide la señal ADC en el pin S del módulo. 2. A partir de la lectura del ADC se calcula la resistencia del termistor. 3. La resistencia se transforma en temperatura. </w:t>
+      </w:r>
+    </w:p>
+    <w:p>
+      <w:pPr>
+        <w:pStyle w:val="Normal"/>
+        <w:rPr>
+          <w:b w:val="false"/>
+          <w:bCs w:val="false"/>
+        </w:rPr>
+      </w:pPr>
+      <w:r>
+        <w:rPr>
+          <w:b w:val="false"/>
+          <w:bCs w:val="false"/>
+        </w:rPr>
+        <w:t>1. Lectura de la señal</w:t>
+      </w:r>
+    </w:p>
+    <w:p>
+      <w:pPr>
+        <w:pStyle w:val="Normal"/>
+        <w:rPr/>
+      </w:pPr>
+      <w:r>
+        <w:rPr/>
+        <w:t xml:space="preserve">Para leer el valor medido por el ADC usaremos la función </w:t>
+      </w:r>
+      <w:r>
+        <w:rPr>
+          <w:rFonts w:ascii="Courier New" w:hAnsi="Courier New"/>
+        </w:rPr>
+        <w:t>read_u16()</w:t>
+      </w:r>
+      <w:r>
+        <w:rPr/>
+        <w:t>, que devuelve el valor de la señal con una resolución de 16 bits. Como vimos anteriormente, este valor es proporcional al voltaje. La relación entre el voltaje y la lectura del ADC viene dada por la expresión:</w:t>
+      </w:r>
+    </w:p>
+    <w:p>
+      <w:pPr>
+        <w:pStyle w:val="Normal"/>
+        <w:rPr/>
+      </w:pPr>
+      <w:r>
+        <w:rPr/>
+        <w:drawing>
+          <wp:anchor behindDoc="0" distT="0" distB="0" distL="0" distR="0" simplePos="0" locked="0" layoutInCell="0" allowOverlap="1" relativeHeight="29">
+            <wp:simplePos x="0" y="0"/>
+            <wp:positionH relativeFrom="column">
+              <wp:align>center</wp:align>
+            </wp:positionH>
+            <wp:positionV relativeFrom="paragraph">
+              <wp:posOffset>635</wp:posOffset>
+            </wp:positionV>
+            <wp:extent cx="1036955" cy="434340"/>
+            <wp:effectExtent l="0" t="0" r="0" b="0"/>
+            <wp:wrapSquare wrapText="largest"/>
+            <wp:docPr id="27" name="Imagen20" descr=""/>
+            <wp:cNvGraphicFramePr>
+              <a:graphicFrameLocks xmlns:a="http://schemas.openxmlformats.org/drawingml/2006/main" noChangeAspect="1"/>
+            </wp:cNvGraphicFramePr>
+            <a:graphic xmlns:a="http://schemas.openxmlformats.org/drawingml/2006/main">
+              <a:graphicData uri="http://schemas.openxmlformats.org/drawingml/2006/picture">
+                <pic:pic xmlns:pic="http://schemas.openxmlformats.org/drawingml/2006/picture">
+                  <pic:nvPicPr>
+                    <pic:cNvPr id="27" name="Imagen20" descr=""/>
+                    <pic:cNvPicPr>
+                      <a:picLocks noChangeAspect="1" noChangeArrowheads="1"/>
+                    </pic:cNvPicPr>
+                  </pic:nvPicPr>
+                  <pic:blipFill>
+                    <a:blip r:embed="rId24"/>
+                    <a:stretch>
+                      <a:fillRect/>
+                    </a:stretch>
+                  </pic:blipFill>
+                  <pic:spPr bwMode="auto">
+                    <a:xfrm>
+                      <a:off x="0" y="0"/>
+                      <a:ext cx="1036955" cy="434340"/>
+                    </a:xfrm>
+                    <a:prstGeom prst="rect">
+                      <a:avLst/>
+                    </a:prstGeom>
+                  </pic:spPr>
+                </pic:pic>
+              </a:graphicData>
+            </a:graphic>
+          </wp:anchor>
+        </w:drawing>
+      </w:r>
+    </w:p>
+    <w:p>
+      <w:pPr>
+        <w:pStyle w:val="Normal"/>
+        <w:rPr/>
+      </w:pPr>
+      <w:r>
+        <w:rPr/>
+      </w:r>
+    </w:p>
+    <w:p>
+      <w:pPr>
+        <w:pStyle w:val="Normal"/>
+        <w:rPr/>
+      </w:pPr>
+      <w:r>
+        <w:rPr/>
+        <w:t xml:space="preserve">donde </w:t>
+      </w:r>
+      <w:r>
+        <w:rPr>
+          <w:i/>
+          <w:iCs/>
+        </w:rPr>
+        <w:t>lectura</w:t>
+      </w:r>
+      <w:r>
+        <w:rPr/>
+        <w:t xml:space="preserve"> es el valor bruto devuelto por </w:t>
+      </w:r>
+      <w:r>
+        <w:rPr>
+          <w:rFonts w:ascii="Courier New" w:hAnsi="Courier New"/>
+        </w:rPr>
+        <w:t>read_u16()</w:t>
+      </w:r>
+      <w:r>
+        <w:rPr>
+          <w:rFonts w:eastAsia="Calibri" w:cs="Franklin Gothic Book"/>
+          <w:color w:val="000000"/>
+          <w:kern w:val="0"/>
+          <w:sz w:val="22"/>
+          <w:szCs w:val="20"/>
+          <w:lang w:val="es-AR" w:eastAsia="en-US" w:bidi="ar-SA"/>
+        </w:rPr>
+        <w:t xml:space="preserve">, </w:t>
+      </w:r>
+      <w:r>
+        <w:rPr>
+          <w:i/>
+          <w:iCs/>
+        </w:rPr>
+        <w:t>V</w:t>
+      </w:r>
+      <w:r>
+        <w:rPr>
+          <w:i/>
+          <w:iCs/>
+          <w:vertAlign w:val="subscript"/>
+        </w:rPr>
+        <w:t>OUT</w:t>
+      </w:r>
+      <w:r>
+        <w:rPr/>
+        <w:t xml:space="preserve"> es el voltaje medido</w:t>
+      </w:r>
+      <w:r>
+        <w:rPr/>
+        <w:t xml:space="preserve"> y </w:t>
+      </w:r>
+      <w:r>
+        <w:rPr>
+          <w:i/>
+          <w:iCs/>
+        </w:rPr>
+        <w:t>V</w:t>
+      </w:r>
+      <w:r>
+        <w:rPr>
+          <w:i/>
+          <w:iCs/>
+          <w:vertAlign w:val="subscript"/>
+        </w:rPr>
+        <w:t>CC</w:t>
+      </w:r>
+      <w:r>
+        <w:rPr/>
+        <w:t xml:space="preserve"> es el voltaje de alimentación del sensor.</w:t>
+      </w:r>
+    </w:p>
+    <w:p>
+      <w:pPr>
+        <w:pStyle w:val="Normal"/>
+        <w:rPr/>
+      </w:pPr>
+      <w:r>
+        <w:rPr/>
+        <w:t>2. Cálculo de la resistencia</w:t>
+      </w:r>
+    </w:p>
+    <w:p>
+      <w:pPr>
+        <w:pStyle w:val="Normal"/>
+        <w:rPr/>
+      </w:pPr>
+      <w:r>
+        <w:rPr/>
+        <w:t xml:space="preserve">Teniendo en cuenta el funcionamiento de un divisor de tensión, la resistencia se puede calcular a partir del voltaje medido, </w:t>
+      </w:r>
+      <w:r>
+        <w:rPr>
+          <w:i/>
+          <w:iCs/>
+        </w:rPr>
+        <w:t>V</w:t>
+      </w:r>
+      <w:r>
+        <w:rPr>
+          <w:i/>
+          <w:iCs/>
+          <w:vertAlign w:val="subscript"/>
+        </w:rPr>
+        <w:t>OUT</w:t>
+      </w:r>
+      <w:r>
+        <w:rPr/>
+        <w:t>, usando la siguiente expresión:</w:t>
+      </w:r>
+    </w:p>
+    <w:p>
+      <w:pPr>
+        <w:pStyle w:val="Normal"/>
+        <w:rPr/>
+      </w:pPr>
+      <w:r>
+        <w:rPr/>
+        <w:drawing>
+          <wp:anchor behindDoc="0" distT="0" distB="0" distL="0" distR="0" simplePos="0" locked="0" layoutInCell="0" allowOverlap="1" relativeHeight="30">
+            <wp:simplePos x="0" y="0"/>
+            <wp:positionH relativeFrom="column">
+              <wp:align>center</wp:align>
+            </wp:positionH>
+            <wp:positionV relativeFrom="paragraph">
+              <wp:posOffset>635</wp:posOffset>
+            </wp:positionV>
+            <wp:extent cx="1515745" cy="532765"/>
+            <wp:effectExtent l="0" t="0" r="0" b="0"/>
+            <wp:wrapSquare wrapText="largest"/>
+            <wp:docPr id="28" name="Imagen24" descr=""/>
+            <wp:cNvGraphicFramePr>
+              <a:graphicFrameLocks xmlns:a="http://schemas.openxmlformats.org/drawingml/2006/main" noChangeAspect="1"/>
+            </wp:cNvGraphicFramePr>
+            <a:graphic xmlns:a="http://schemas.openxmlformats.org/drawingml/2006/main">
+              <a:graphicData uri="http://schemas.openxmlformats.org/drawingml/2006/picture">
+                <pic:pic xmlns:pic="http://schemas.openxmlformats.org/drawingml/2006/picture">
+                  <pic:nvPicPr>
+                    <pic:cNvPr id="28" name="Imagen24" descr=""/>
+                    <pic:cNvPicPr>
+                      <a:picLocks noChangeAspect="1" noChangeArrowheads="1"/>
+                    </pic:cNvPicPr>
+                  </pic:nvPicPr>
+                  <pic:blipFill>
+                    <a:blip r:embed="rId25"/>
+                    <a:stretch>
+                      <a:fillRect/>
+                    </a:stretch>
+                  </pic:blipFill>
+                  <pic:spPr bwMode="auto">
+                    <a:xfrm>
+                      <a:off x="0" y="0"/>
+                      <a:ext cx="1515745" cy="532765"/>
+                    </a:xfrm>
+                    <a:prstGeom prst="rect">
+                      <a:avLst/>
+                    </a:prstGeom>
+                  </pic:spPr>
+                </pic:pic>
+              </a:graphicData>
+            </a:graphic>
+          </wp:anchor>
+        </w:drawing>
+      </w:r>
+    </w:p>
+    <w:p>
+      <w:pPr>
+        <w:pStyle w:val="Normal"/>
+        <w:rPr/>
+      </w:pPr>
+      <w:r>
+        <w:rPr/>
+      </w:r>
+    </w:p>
+    <w:p>
+      <w:pPr>
+        <w:pStyle w:val="Normal"/>
+        <w:rPr/>
+      </w:pPr>
+      <w:r>
+        <w:rPr/>
+        <w:t xml:space="preserve">donde </w:t>
+      </w:r>
+      <w:r>
+        <w:rPr>
+          <w:i/>
+          <w:iCs/>
+        </w:rPr>
+        <w:t>R</w:t>
+      </w:r>
+      <w:r>
+        <w:rPr/>
+        <w:t xml:space="preserve"> es la resistencia del termistor </w:t>
+      </w:r>
+      <w:r>
+        <w:rPr/>
+        <w:t>(e</w:t>
+      </w:r>
+      <w:r>
+        <w:rPr/>
+        <w:t>s la resistencia que queremos medir para obtener la temperatura</w:t>
+      </w:r>
+      <w:r>
+        <w:rPr/>
+        <w:t xml:space="preserve">) y </w:t>
+      </w:r>
+      <w:r>
+        <w:rPr>
+          <w:i/>
+          <w:iCs/>
+        </w:rPr>
+        <w:t>R</w:t>
+      </w:r>
+      <w:r>
+        <w:rPr>
+          <w:i/>
+          <w:iCs/>
+          <w:vertAlign w:val="subscript"/>
+        </w:rPr>
+        <w:t>s</w:t>
+      </w:r>
+      <w:r>
+        <w:rPr/>
+        <w:t xml:space="preserve"> es la resistencia en serie del divisor de tensión, </w:t>
+      </w:r>
+      <w:r>
+        <w:rPr/>
+        <w:t>que e</w:t>
+      </w:r>
+      <w:r>
+        <w:rPr/>
+        <w:t>n el módulo KY-013 tiene un valor de 10 kΩ.</w:t>
+      </w:r>
+    </w:p>
+    <w:p>
+      <w:pPr>
+        <w:pStyle w:val="Normal"/>
+        <w:rPr/>
+      </w:pPr>
+      <w:r>
+        <w:rPr/>
+        <w:t>Dada la relación lineal entre el valor bruto y el voltaje, la expresión anterior es equivalente a:</w:t>
+      </w:r>
+    </w:p>
+    <w:p>
+      <w:pPr>
+        <w:pStyle w:val="Normal"/>
+        <w:rPr/>
+      </w:pPr>
+      <w:r>
+        <w:rPr/>
+        <w:drawing>
+          <wp:anchor behindDoc="0" distT="0" distB="0" distL="0" distR="0" simplePos="0" locked="0" layoutInCell="0" allowOverlap="1" relativeHeight="31">
+            <wp:simplePos x="0" y="0"/>
+            <wp:positionH relativeFrom="column">
+              <wp:align>center</wp:align>
+            </wp:positionH>
+            <wp:positionV relativeFrom="paragraph">
+              <wp:posOffset>635</wp:posOffset>
+            </wp:positionV>
+            <wp:extent cx="944245" cy="417830"/>
+            <wp:effectExtent l="0" t="0" r="0" b="0"/>
+            <wp:wrapSquare wrapText="largest"/>
+            <wp:docPr id="29" name="Imagen25" descr=""/>
+            <wp:cNvGraphicFramePr>
+              <a:graphicFrameLocks xmlns:a="http://schemas.openxmlformats.org/drawingml/2006/main" noChangeAspect="1"/>
+            </wp:cNvGraphicFramePr>
+            <a:graphic xmlns:a="http://schemas.openxmlformats.org/drawingml/2006/main">
+              <a:graphicData uri="http://schemas.openxmlformats.org/drawingml/2006/picture">
+                <pic:pic xmlns:pic="http://schemas.openxmlformats.org/drawingml/2006/picture">
+                  <pic:nvPicPr>
+                    <pic:cNvPr id="29" name="Imagen25" descr=""/>
+                    <pic:cNvPicPr>
+                      <a:picLocks noChangeAspect="1" noChangeArrowheads="1"/>
+                    </pic:cNvPicPr>
+                  </pic:nvPicPr>
+                  <pic:blipFill>
+                    <a:blip r:embed="rId26"/>
+                    <a:stretch>
+                      <a:fillRect/>
+                    </a:stretch>
+                  </pic:blipFill>
+                  <pic:spPr bwMode="auto">
+                    <a:xfrm>
+                      <a:off x="0" y="0"/>
+                      <a:ext cx="944245" cy="417830"/>
+                    </a:xfrm>
+                    <a:prstGeom prst="rect">
+                      <a:avLst/>
+                    </a:prstGeom>
+                  </pic:spPr>
+                </pic:pic>
+              </a:graphicData>
+            </a:graphic>
+          </wp:anchor>
+        </w:drawing>
+      </w:r>
+    </w:p>
+    <w:p>
+      <w:pPr>
+        <w:pStyle w:val="Normal"/>
+        <w:rPr/>
+      </w:pPr>
+      <w:r>
+        <w:rPr/>
+      </w:r>
+    </w:p>
+    <w:p>
+      <w:pPr>
+        <w:pStyle w:val="Normal"/>
+        <w:rPr/>
+      </w:pPr>
+      <w:r>
+        <w:rPr/>
+        <w:t xml:space="preserve">Es decir, podemos calcular la resistencia del termistor a partir del valor bruto medido por el ADC. </w:t>
+      </w:r>
+    </w:p>
+    <w:p>
+      <w:pPr>
+        <w:pStyle w:val="Normal"/>
+        <w:rPr/>
+      </w:pPr>
+      <w:r>
+        <w:rPr/>
+        <w:t>3. Cálculo de la temperatura</w:t>
+      </w:r>
+    </w:p>
+    <w:p>
+      <w:pPr>
+        <w:pStyle w:val="Normal"/>
+        <w:rPr/>
+      </w:pPr>
+      <w:r>
+        <w:rPr/>
+        <w:t xml:space="preserve">Dado que el comportamiento del termistor no es lineal, la relación entre la resistencia y la temperatura es compleja. Se puede utilizar una aproximación a la llamada ecuación de Steinhart-Hart que establece que, para una resistencia </w:t>
+      </w:r>
+      <w:r>
+        <w:rPr>
+          <w:i/>
+          <w:iCs/>
+        </w:rPr>
+        <w:t>R</w:t>
+      </w:r>
+      <w:r>
+        <w:rPr/>
+        <w:t xml:space="preserve">, la temperatura </w:t>
+      </w:r>
+      <w:r>
+        <w:rPr>
+          <w:i/>
+          <w:iCs/>
+        </w:rPr>
+        <w:t>T</w:t>
+      </w:r>
+      <w:r>
+        <w:rPr/>
+        <w:t xml:space="preserve"> (en kelvins) se puede calcular a partir de:</w:t>
+      </w:r>
+    </w:p>
+    <w:p>
+      <w:pPr>
+        <w:pStyle w:val="Normal"/>
+        <w:rPr/>
+      </w:pPr>
+      <w:r>
+        <w:rPr/>
+        <w:drawing>
+          <wp:anchor behindDoc="0" distT="0" distB="0" distL="0" distR="0" simplePos="0" locked="0" layoutInCell="0" allowOverlap="1" relativeHeight="32">
+            <wp:simplePos x="0" y="0"/>
+            <wp:positionH relativeFrom="column">
+              <wp:align>center</wp:align>
+            </wp:positionH>
+            <wp:positionV relativeFrom="paragraph">
+              <wp:posOffset>635</wp:posOffset>
+            </wp:positionV>
+            <wp:extent cx="1589405" cy="431800"/>
+            <wp:effectExtent l="0" t="0" r="0" b="0"/>
+            <wp:wrapSquare wrapText="largest"/>
+            <wp:docPr id="30" name="Imagen26" descr=""/>
+            <wp:cNvGraphicFramePr>
+              <a:graphicFrameLocks xmlns:a="http://schemas.openxmlformats.org/drawingml/2006/main" noChangeAspect="1"/>
+            </wp:cNvGraphicFramePr>
+            <a:graphic xmlns:a="http://schemas.openxmlformats.org/drawingml/2006/main">
+              <a:graphicData uri="http://schemas.openxmlformats.org/drawingml/2006/picture">
+                <pic:pic xmlns:pic="http://schemas.openxmlformats.org/drawingml/2006/picture">
+                  <pic:nvPicPr>
+                    <pic:cNvPr id="30" name="Imagen26" descr=""/>
+                    <pic:cNvPicPr>
+                      <a:picLocks noChangeAspect="1" noChangeArrowheads="1"/>
+                    </pic:cNvPicPr>
+                  </pic:nvPicPr>
+                  <pic:blipFill>
+                    <a:blip r:embed="rId27"/>
+                    <a:stretch>
+                      <a:fillRect/>
+                    </a:stretch>
+                  </pic:blipFill>
+                  <pic:spPr bwMode="auto">
+                    <a:xfrm>
+                      <a:off x="0" y="0"/>
+                      <a:ext cx="1589405" cy="431800"/>
+                    </a:xfrm>
+                    <a:prstGeom prst="rect">
+                      <a:avLst/>
+                    </a:prstGeom>
+                  </pic:spPr>
+                </pic:pic>
+              </a:graphicData>
+            </a:graphic>
+          </wp:anchor>
+        </w:drawing>
+      </w:r>
+    </w:p>
+    <w:p>
+      <w:pPr>
+        <w:pStyle w:val="Normal"/>
+        <w:rPr/>
+      </w:pPr>
+      <w:r>
+        <w:rPr/>
+      </w:r>
+    </w:p>
+    <w:p>
+      <w:pPr>
+        <w:pStyle w:val="Normal"/>
+        <w:rPr/>
+      </w:pPr>
+      <w:r>
+        <w:rPr/>
+        <w:t xml:space="preserve">donde </w:t>
+      </w:r>
+      <w:r>
+        <w:rPr>
+          <w:i/>
+          <w:iCs/>
+        </w:rPr>
+        <w:t>R</w:t>
+      </w:r>
+      <w:r>
+        <w:rPr>
+          <w:i/>
+          <w:iCs/>
+          <w:vertAlign w:val="subscript"/>
+        </w:rPr>
+        <w:t>0</w:t>
+      </w:r>
+      <w:r>
+        <w:rPr/>
+        <w:t xml:space="preserve"> y </w:t>
+      </w:r>
+      <w:r>
+        <w:rPr>
+          <w:i/>
+          <w:iCs/>
+        </w:rPr>
+        <w:t>T</w:t>
+      </w:r>
+      <w:r>
+        <w:rPr>
+          <w:i/>
+          <w:iCs/>
+          <w:vertAlign w:val="subscript"/>
+        </w:rPr>
+        <w:t>0</w:t>
+      </w:r>
+      <w:r>
+        <w:rPr/>
+        <w:t xml:space="preserve"> indican la resistencia del termistor a temperatura ambiente </w:t>
+      </w:r>
+      <w:r>
+        <w:rPr/>
+        <w:t xml:space="preserve">y </w:t>
+      </w:r>
+      <w:r>
+        <w:rPr>
+          <w:i/>
+          <w:iCs/>
+        </w:rPr>
+        <w:t>B</w:t>
+      </w:r>
+      <w:r>
+        <w:rPr/>
+        <w:t xml:space="preserve"> es el valor beta del termistor.</w:t>
+      </w:r>
+      <w:r>
+        <w:rPr/>
+        <w:t xml:space="preserve"> </w:t>
+      </w:r>
+      <w:r>
+        <w:rPr/>
+        <w:t>E</w:t>
+      </w:r>
+      <w:r>
+        <w:rPr/>
+        <w:t>n el módulo KY-</w:t>
+      </w:r>
+      <w:r>
+        <w:rPr/>
+        <w:t>01</w:t>
+      </w:r>
+      <w:r>
+        <w:rPr/>
+        <w:t xml:space="preserve">3 </w:t>
+      </w:r>
+      <w:r>
+        <w:rPr>
+          <w:i/>
+          <w:iCs/>
+        </w:rPr>
+        <w:t>R</w:t>
+      </w:r>
+      <w:r>
+        <w:rPr>
+          <w:i/>
+          <w:iCs/>
+          <w:vertAlign w:val="subscript"/>
+        </w:rPr>
+        <w:t>0</w:t>
+      </w:r>
+      <w:r>
+        <w:rPr/>
+        <w:t xml:space="preserve"> es 10 kΩ cuando </w:t>
+      </w:r>
+      <w:r>
+        <w:rPr>
+          <w:i/>
+          <w:iCs/>
+        </w:rPr>
+        <w:t>T</w:t>
+      </w:r>
+      <w:r>
+        <w:rPr>
+          <w:i/>
+          <w:iCs/>
+          <w:vertAlign w:val="subscript"/>
+        </w:rPr>
+        <w:t>0</w:t>
+      </w:r>
+      <w:r>
+        <w:rPr/>
+        <w:t xml:space="preserve"> es 25 ºC </w:t>
+      </w:r>
+      <w:r>
+        <w:rPr/>
+        <w:t>(</w:t>
+      </w:r>
+      <w:r>
+        <w:rPr/>
+        <w:t xml:space="preserve">o, lo que es lo mismo, 295,15 K) </w:t>
+      </w:r>
+      <w:r>
+        <w:rPr/>
+        <w:t xml:space="preserve">y </w:t>
+      </w:r>
+      <w:r>
+        <w:rPr>
+          <w:i/>
+          <w:iCs/>
+        </w:rPr>
+        <w:t>B</w:t>
+      </w:r>
+      <w:r>
+        <w:rPr/>
+        <w:t xml:space="preserve"> es 3950 K.</w:t>
+      </w:r>
+    </w:p>
+    <w:p>
+      <w:pPr>
+        <w:pStyle w:val="Normal"/>
+        <w:rPr/>
+      </w:pPr>
+      <w:r>
+        <w:rPr/>
+        <w:t>De la expresión anterior se obtiene la temperatura, en kelvins. Para calcularla en grados centígrados hay que restarle 273,15 K a ese valor.</w:t>
+      </w:r>
+    </w:p>
+    <w:p>
+      <w:pPr>
+        <w:pStyle w:val="Subapartado"/>
+        <w:rPr/>
+      </w:pPr>
+      <w:r>
+        <w:rPr/>
+        <w:t>El programa</w:t>
+      </w:r>
+    </w:p>
+    <w:p>
+      <w:pPr>
+        <w:pStyle w:val="Normal"/>
+        <w:rPr/>
+      </w:pPr>
+      <w:r>
+        <w:rPr/>
+        <w:t>Para finalizar, el siguiente programa recoge los pasos anteriores y devuelve la temperatura medida por el termistor actualizada cada segundo (cambiar el número del pin si el sensor no está conectado al GPIO14).</w:t>
+      </w:r>
+    </w:p>
+    <w:p>
+      <w:pPr>
+        <w:pStyle w:val="Normal"/>
+        <w:rPr/>
+      </w:pPr>
+      <w:r>
+        <w:rPr>
+          <w:rFonts w:ascii="Courier New" w:hAnsi="Courier New"/>
+        </w:rPr>
+        <w:t>from machine import Pin, ADC</w:t>
+      </w:r>
+    </w:p>
+    <w:p>
+      <w:pPr>
+        <w:pStyle w:val="Normal"/>
+        <w:rPr>
+          <w:rFonts w:ascii="Courier New" w:hAnsi="Courier New"/>
+        </w:rPr>
+      </w:pPr>
+      <w:r>
+        <w:rPr>
+          <w:rFonts w:ascii="Courier New" w:hAnsi="Courier New"/>
+        </w:rPr>
+        <w:t>from time import sleep</w:t>
+      </w:r>
+    </w:p>
+    <w:p>
+      <w:pPr>
+        <w:pStyle w:val="Normal"/>
+        <w:rPr>
+          <w:rFonts w:ascii="Courier New" w:hAnsi="Courier New"/>
+        </w:rPr>
+      </w:pPr>
+      <w:r>
+        <w:rPr>
+          <w:rFonts w:ascii="Courier New" w:hAnsi="Courier New"/>
+        </w:rPr>
+        <w:t>from math import log</w:t>
+      </w:r>
+    </w:p>
+    <w:p>
+      <w:pPr>
+        <w:pStyle w:val="Normal"/>
+        <w:rPr>
+          <w:rFonts w:ascii="Courier New" w:hAnsi="Courier New"/>
+        </w:rPr>
+      </w:pPr>
+      <w:r>
+        <w:rPr>
+          <w:rFonts w:ascii="Courier New" w:hAnsi="Courier New"/>
+        </w:rPr>
+        <w:t># Termistor conectado al GPIO14</w:t>
+      </w:r>
+    </w:p>
+    <w:p>
+      <w:pPr>
+        <w:pStyle w:val="Normal"/>
+        <w:rPr>
+          <w:rFonts w:ascii="Courier New" w:hAnsi="Courier New"/>
+        </w:rPr>
+      </w:pPr>
+      <w:r>
+        <w:rPr>
+          <w:rFonts w:ascii="Courier New" w:hAnsi="Courier New"/>
+        </w:rPr>
+        <w:t>SENSOR = ADC(Pin(14))</w:t>
+      </w:r>
+    </w:p>
+    <w:p>
+      <w:pPr>
+        <w:pStyle w:val="Normal"/>
+        <w:rPr>
+          <w:rFonts w:ascii="Courier New" w:hAnsi="Courier New"/>
+        </w:rPr>
+      </w:pPr>
+      <w:r>
+        <w:rPr>
+          <w:rFonts w:ascii="Courier New" w:hAnsi="Courier New"/>
+        </w:rPr>
+        <w:t># Características del termistor</w:t>
+      </w:r>
+    </w:p>
+    <w:p>
+      <w:pPr>
+        <w:pStyle w:val="Normal"/>
+        <w:rPr>
+          <w:rFonts w:ascii="Courier New" w:hAnsi="Courier New"/>
+        </w:rPr>
+      </w:pPr>
+      <w:r>
+        <w:rPr>
+          <w:rFonts w:ascii="Courier New" w:hAnsi="Courier New"/>
+        </w:rPr>
+        <w:t>T0 = 298.15</w:t>
+      </w:r>
+    </w:p>
+    <w:p>
+      <w:pPr>
+        <w:pStyle w:val="Normal"/>
+        <w:rPr>
+          <w:rFonts w:ascii="Courier New" w:hAnsi="Courier New"/>
+        </w:rPr>
+      </w:pPr>
+      <w:r>
+        <w:rPr>
+          <w:rFonts w:ascii="Courier New" w:hAnsi="Courier New"/>
+        </w:rPr>
+        <w:t>R0 = 10000</w:t>
+      </w:r>
+    </w:p>
+    <w:p>
+      <w:pPr>
+        <w:pStyle w:val="Normal"/>
+        <w:rPr>
+          <w:rFonts w:ascii="Courier New" w:hAnsi="Courier New"/>
+        </w:rPr>
+      </w:pPr>
+      <w:r>
+        <w:rPr>
+          <w:rFonts w:ascii="Courier New" w:hAnsi="Courier New"/>
+        </w:rPr>
+        <w:t>B = 3950</w:t>
+      </w:r>
+    </w:p>
+    <w:p>
+      <w:pPr>
+        <w:pStyle w:val="Normal"/>
+        <w:rPr>
+          <w:rFonts w:ascii="Courier New" w:hAnsi="Courier New"/>
+        </w:rPr>
+      </w:pPr>
+      <w:r>
+        <w:rPr>
+          <w:rFonts w:ascii="Courier New" w:hAnsi="Courier New"/>
+        </w:rPr>
+        <w:t># Resistencia del divisor de voltaje</w:t>
+      </w:r>
+    </w:p>
+    <w:p>
+      <w:pPr>
+        <w:pStyle w:val="Normal"/>
+        <w:rPr>
+          <w:rFonts w:ascii="Courier New" w:hAnsi="Courier New"/>
+        </w:rPr>
+      </w:pPr>
+      <w:r>
+        <w:rPr>
+          <w:rFonts w:ascii="Courier New" w:hAnsi="Courier New"/>
+        </w:rPr>
+        <w:t>Rs = 10000</w:t>
+      </w:r>
+    </w:p>
+    <w:p>
+      <w:pPr>
+        <w:pStyle w:val="Normal"/>
+        <w:rPr>
+          <w:rFonts w:ascii="Courier New" w:hAnsi="Courier New"/>
+        </w:rPr>
+      </w:pPr>
+      <w:r>
+        <w:rPr>
+          <w:rFonts w:ascii="Courier New" w:hAnsi="Courier New"/>
+        </w:rPr>
+        <w:t>while True:</w:t>
+      </w:r>
+    </w:p>
+    <w:p>
+      <w:pPr>
+        <w:pStyle w:val="Normal"/>
+        <w:rPr>
+          <w:rFonts w:ascii="Courier New" w:hAnsi="Courier New"/>
+        </w:rPr>
+      </w:pPr>
+      <w:r>
+        <w:rPr>
+          <w:rFonts w:ascii="Courier New" w:hAnsi="Courier New"/>
+        </w:rPr>
+        <w:t xml:space="preserve">    </w:t>
+      </w:r>
+      <w:r>
+        <w:rPr>
+          <w:rFonts w:ascii="Courier New" w:hAnsi="Courier New"/>
+        </w:rPr>
+        <w:t># Lectura del ADC (valor bruto)</w:t>
+      </w:r>
+    </w:p>
+    <w:p>
+      <w:pPr>
+        <w:pStyle w:val="Normal"/>
+        <w:rPr>
+          <w:rFonts w:ascii="Courier New" w:hAnsi="Courier New"/>
+        </w:rPr>
+      </w:pPr>
+      <w:r>
+        <w:rPr>
+          <w:rFonts w:ascii="Courier New" w:hAnsi="Courier New"/>
+        </w:rPr>
+        <w:t xml:space="preserve">    </w:t>
+      </w:r>
+      <w:r>
+        <w:rPr>
+          <w:rFonts w:ascii="Courier New" w:hAnsi="Courier New"/>
+        </w:rPr>
+        <w:t>lectura = SENSOR.read_u16()</w:t>
+      </w:r>
+    </w:p>
+    <w:p>
+      <w:pPr>
+        <w:pStyle w:val="Normal"/>
+        <w:rPr>
+          <w:rFonts w:ascii="Courier New" w:hAnsi="Courier New"/>
+        </w:rPr>
+      </w:pPr>
+      <w:r>
+        <w:rPr>
+          <w:rFonts w:ascii="Courier New" w:hAnsi="Courier New"/>
+        </w:rPr>
+        <w:t xml:space="preserve">    </w:t>
+      </w:r>
+      <w:r>
+        <w:rPr>
+          <w:rFonts w:ascii="Courier New" w:hAnsi="Courier New"/>
+        </w:rPr>
+        <w:t># Resistencia</w:t>
+      </w:r>
+    </w:p>
+    <w:p>
+      <w:pPr>
+        <w:pStyle w:val="Normal"/>
+        <w:rPr>
+          <w:rFonts w:ascii="Courier New" w:hAnsi="Courier New"/>
+        </w:rPr>
+      </w:pPr>
+      <w:r>
+        <w:rPr>
+          <w:rFonts w:ascii="Courier New" w:hAnsi="Courier New"/>
+        </w:rPr>
+        <w:t xml:space="preserve">    </w:t>
+      </w:r>
+      <w:r>
+        <w:rPr>
+          <w:rFonts w:ascii="Courier New" w:hAnsi="Courier New"/>
+        </w:rPr>
+        <w:t>R = Rs/(65535/lectura - 1)</w:t>
+      </w:r>
+    </w:p>
+    <w:p>
+      <w:pPr>
+        <w:pStyle w:val="Normal"/>
+        <w:rPr>
+          <w:rFonts w:ascii="Courier New" w:hAnsi="Courier New"/>
+        </w:rPr>
+      </w:pPr>
+      <w:r>
+        <w:rPr>
+          <w:rFonts w:ascii="Courier New" w:hAnsi="Courier New"/>
+        </w:rPr>
+        <w:t xml:space="preserve">    </w:t>
+      </w:r>
+      <w:r>
+        <w:rPr>
+          <w:rFonts w:ascii="Courier New" w:hAnsi="Courier New"/>
+        </w:rPr>
+        <w:t># Temperatura (en kelvins)</w:t>
+      </w:r>
+    </w:p>
+    <w:p>
+      <w:pPr>
+        <w:pStyle w:val="Normal"/>
+        <w:rPr>
+          <w:rFonts w:ascii="Courier New" w:hAnsi="Courier New"/>
+        </w:rPr>
+      </w:pPr>
+      <w:r>
+        <w:rPr>
+          <w:rFonts w:ascii="Courier New" w:hAnsi="Courier New"/>
+        </w:rPr>
+        <w:t xml:space="preserve">    </w:t>
+      </w:r>
+      <w:r>
+        <w:rPr>
+          <w:rFonts w:ascii="Courier New" w:hAnsi="Courier New"/>
+        </w:rPr>
+        <w:t>T = 1/(1/T0 + 1/B*log(R/R0))</w:t>
+      </w:r>
+    </w:p>
+    <w:p>
+      <w:pPr>
+        <w:pStyle w:val="Normal"/>
+        <w:rPr>
+          <w:rFonts w:ascii="Courier New" w:hAnsi="Courier New"/>
+        </w:rPr>
+      </w:pPr>
+      <w:r>
+        <w:rPr>
+          <w:rFonts w:ascii="Courier New" w:hAnsi="Courier New"/>
+        </w:rPr>
+        <w:t xml:space="preserve">    </w:t>
+      </w:r>
+      <w:r>
+        <w:rPr>
+          <w:rFonts w:ascii="Courier New" w:hAnsi="Courier New"/>
+        </w:rPr>
+        <w:t># Temperatura (en grados centígrados)</w:t>
+      </w:r>
+    </w:p>
+    <w:p>
+      <w:pPr>
+        <w:pStyle w:val="Normal"/>
+        <w:rPr>
+          <w:rFonts w:ascii="Courier New" w:hAnsi="Courier New"/>
+        </w:rPr>
+      </w:pPr>
+      <w:r>
+        <w:rPr>
+          <w:rFonts w:ascii="Courier New" w:hAnsi="Courier New"/>
+        </w:rPr>
+        <w:t xml:space="preserve">    </w:t>
+      </w:r>
+      <w:r>
+        <w:rPr>
+          <w:rFonts w:ascii="Courier New" w:hAnsi="Courier New"/>
+        </w:rPr>
+        <w:t>T = T - 273.15</w:t>
+      </w:r>
+    </w:p>
+    <w:p>
+      <w:pPr>
+        <w:pStyle w:val="Normal"/>
+        <w:rPr>
+          <w:rFonts w:ascii="Courier New" w:hAnsi="Courier New"/>
+        </w:rPr>
+      </w:pPr>
+      <w:r>
+        <w:rPr>
+          <w:rFonts w:ascii="Courier New" w:hAnsi="Courier New"/>
+        </w:rPr>
+        <w:t xml:space="preserve">    </w:t>
+      </w:r>
+      <w:r>
+        <w:rPr>
+          <w:rFonts w:ascii="Courier New" w:hAnsi="Courier New"/>
+        </w:rPr>
+        <w:t>print(round(T,1))</w:t>
+      </w:r>
+    </w:p>
+    <w:p>
+      <w:pPr>
+        <w:pStyle w:val="Normal"/>
+        <w:rPr>
+          <w:rFonts w:ascii="Courier New" w:hAnsi="Courier New"/>
+        </w:rPr>
+      </w:pPr>
+      <w:r>
+        <w:rPr>
+          <w:rFonts w:ascii="Courier New" w:hAnsi="Courier New"/>
+        </w:rPr>
+        <w:t xml:space="preserve">    </w:t>
+      </w:r>
+      <w:r>
+        <w:rPr>
+          <w:rFonts w:ascii="Courier New" w:hAnsi="Courier New"/>
+        </w:rPr>
+        <w:t>sleep(1)</w:t>
+      </w:r>
+    </w:p>
+    <w:p>
+      <w:pPr>
+        <w:pStyle w:val="1Subti1"/>
+        <w:ind w:left="709" w:hanging="0"/>
+        <w:rPr/>
+      </w:pPr>
+      <w:r>
+        <w:rPr/>
         <w:t>En resumen</w:t>
       </w:r>
     </w:p>
@@ -6226,12 +7661,12 @@
       </w:r>
     </w:p>
     <w:sectPr>
-      <w:headerReference w:type="even" r:id="rId22"/>
-      <w:headerReference w:type="default" r:id="rId23"/>
-      <w:headerReference w:type="first" r:id="rId24"/>
-      <w:footerReference w:type="even" r:id="rId25"/>
-      <w:footerReference w:type="default" r:id="rId26"/>
-      <w:footerReference w:type="first" r:id="rId27"/>
+      <w:headerReference w:type="even" r:id="rId28"/>
+      <w:headerReference w:type="default" r:id="rId29"/>
+      <w:headerReference w:type="first" r:id="rId30"/>
+      <w:footerReference w:type="even" r:id="rId31"/>
+      <w:footerReference w:type="default" r:id="rId32"/>
+      <w:footerReference w:type="first" r:id="rId33"/>
       <w:type w:val="nextPage"/>
       <w:pgSz w:w="9639" w:h="13608"/>
       <w:pgMar w:left="1247" w:right="1247" w:gutter="0" w:header="567" w:top="1406" w:footer="851" w:bottom="1304"/>
@@ -6430,7 +7865,7 @@
         <w:sz w:val="24"/>
         <w:rFonts w:ascii="Franklin Gothic Medium" w:hAnsi="Franklin Gothic Medium"/>
       </w:rPr>
-      <w:t>26</w:t>
+      <w:t>32</w:t>
     </w:r>
     <w:r>
       <w:rPr>
@@ -6536,7 +7971,7 @@
         <w:sz w:val="24"/>
         <w:rFonts w:ascii="Franklin Gothic Medium" w:hAnsi="Franklin Gothic Medium"/>
       </w:rPr>
-      <w:t>27</w:t>
+      <w:t>33</w:t>
     </w:r>
     <w:r>
       <w:rPr>
@@ -7399,6 +8834,143 @@
       </w:rPr>
     </w:lvl>
   </w:abstractNum>
+  <w:abstractNum w:abstractNumId="6">
+    <w:lvl w:ilvl="0">
+      <w:start w:val="1"/>
+      <w:numFmt w:val="bullet"/>
+      <w:lvlText w:val=""/>
+      <w:lvlJc w:val="left"/>
+      <w:pPr>
+        <w:tabs>
+          <w:tab w:val="num" w:pos="720"/>
+        </w:tabs>
+        <w:ind w:left="720" w:hanging="360"/>
+      </w:pPr>
+      <w:rPr>
+        <w:rFonts w:ascii="Symbol" w:hAnsi="Symbol" w:cs="Symbol" w:hint="default"/>
+      </w:rPr>
+    </w:lvl>
+    <w:lvl w:ilvl="1">
+      <w:start w:val="1"/>
+      <w:numFmt w:val="bullet"/>
+      <w:lvlText w:val="◦"/>
+      <w:lvlJc w:val="left"/>
+      <w:pPr>
+        <w:tabs>
+          <w:tab w:val="num" w:pos="1080"/>
+        </w:tabs>
+        <w:ind w:left="1080" w:hanging="360"/>
+      </w:pPr>
+      <w:rPr>
+        <w:rFonts w:ascii="OpenSymbol" w:hAnsi="OpenSymbol" w:cs="OpenSymbol" w:hint="default"/>
+      </w:rPr>
+    </w:lvl>
+    <w:lvl w:ilvl="2">
+      <w:start w:val="1"/>
+      <w:numFmt w:val="bullet"/>
+      <w:lvlText w:val="▪"/>
+      <w:lvlJc w:val="left"/>
+      <w:pPr>
+        <w:tabs>
+          <w:tab w:val="num" w:pos="1440"/>
+        </w:tabs>
+        <w:ind w:left="1440" w:hanging="360"/>
+      </w:pPr>
+      <w:rPr>
+        <w:rFonts w:ascii="OpenSymbol" w:hAnsi="OpenSymbol" w:cs="OpenSymbol" w:hint="default"/>
+      </w:rPr>
+    </w:lvl>
+    <w:lvl w:ilvl="3">
+      <w:start w:val="1"/>
+      <w:numFmt w:val="bullet"/>
+      <w:lvlText w:val=""/>
+      <w:lvlJc w:val="left"/>
+      <w:pPr>
+        <w:tabs>
+          <w:tab w:val="num" w:pos="1800"/>
+        </w:tabs>
+        <w:ind w:left="1800" w:hanging="360"/>
+      </w:pPr>
+      <w:rPr>
+        <w:rFonts w:ascii="Symbol" w:hAnsi="Symbol" w:cs="Symbol" w:hint="default"/>
+      </w:rPr>
+    </w:lvl>
+    <w:lvl w:ilvl="4">
+      <w:start w:val="1"/>
+      <w:numFmt w:val="bullet"/>
+      <w:lvlText w:val="◦"/>
+      <w:lvlJc w:val="left"/>
+      <w:pPr>
+        <w:tabs>
+          <w:tab w:val="num" w:pos="2160"/>
+        </w:tabs>
+        <w:ind w:left="2160" w:hanging="360"/>
+      </w:pPr>
+      <w:rPr>
+        <w:rFonts w:ascii="OpenSymbol" w:hAnsi="OpenSymbol" w:cs="OpenSymbol" w:hint="default"/>
+      </w:rPr>
+    </w:lvl>
+    <w:lvl w:ilvl="5">
+      <w:start w:val="1"/>
+      <w:numFmt w:val="bullet"/>
+      <w:lvlText w:val="▪"/>
+      <w:lvlJc w:val="left"/>
+      <w:pPr>
+        <w:tabs>
+          <w:tab w:val="num" w:pos="2520"/>
+        </w:tabs>
+        <w:ind w:left="2520" w:hanging="360"/>
+      </w:pPr>
+      <w:rPr>
+        <w:rFonts w:ascii="OpenSymbol" w:hAnsi="OpenSymbol" w:cs="OpenSymbol" w:hint="default"/>
+      </w:rPr>
+    </w:lvl>
+    <w:lvl w:ilvl="6">
+      <w:start w:val="1"/>
+      <w:numFmt w:val="bullet"/>
+      <w:lvlText w:val=""/>
+      <w:lvlJc w:val="left"/>
+      <w:pPr>
+        <w:tabs>
+          <w:tab w:val="num" w:pos="2880"/>
+        </w:tabs>
+        <w:ind w:left="2880" w:hanging="360"/>
+      </w:pPr>
+      <w:rPr>
+        <w:rFonts w:ascii="Symbol" w:hAnsi="Symbol" w:cs="Symbol" w:hint="default"/>
+      </w:rPr>
+    </w:lvl>
+    <w:lvl w:ilvl="7">
+      <w:start w:val="1"/>
+      <w:numFmt w:val="bullet"/>
+      <w:lvlText w:val="◦"/>
+      <w:lvlJc w:val="left"/>
+      <w:pPr>
+        <w:tabs>
+          <w:tab w:val="num" w:pos="3240"/>
+        </w:tabs>
+        <w:ind w:left="3240" w:hanging="360"/>
+      </w:pPr>
+      <w:rPr>
+        <w:rFonts w:ascii="OpenSymbol" w:hAnsi="OpenSymbol" w:cs="OpenSymbol" w:hint="default"/>
+      </w:rPr>
+    </w:lvl>
+    <w:lvl w:ilvl="8">
+      <w:start w:val="1"/>
+      <w:numFmt w:val="bullet"/>
+      <w:lvlText w:val="▪"/>
+      <w:lvlJc w:val="left"/>
+      <w:pPr>
+        <w:tabs>
+          <w:tab w:val="num" w:pos="3600"/>
+        </w:tabs>
+        <w:ind w:left="3600" w:hanging="360"/>
+      </w:pPr>
+      <w:rPr>
+        <w:rFonts w:ascii="OpenSymbol" w:hAnsi="OpenSymbol" w:cs="OpenSymbol" w:hint="default"/>
+      </w:rPr>
+    </w:lvl>
+  </w:abstractNum>
   <w:num w:numId="1">
     <w:abstractNumId w:val="1"/>
   </w:num>
@@ -7413,6 +8985,9 @@
   </w:num>
   <w:num w:numId="5">
     <w:abstractNumId w:val="5"/>
+  </w:num>
+  <w:num w:numId="6">
+    <w:abstractNumId w:val="6"/>
   </w:num>
 </w:numbering>
 </file>

</xml_diff>

<commit_message>
Update capitulo9 - cambio climatico.docx
</commit_message>
<xml_diff>
--- a/capitulos/capitulo9 - cambio climatico.docx
+++ b/capitulos/capitulo9 - cambio climatico.docx
@@ -71,9 +71,6 @@
       <w:r>
         <w:rPr/>
         <w:t>Opcional: termistor NTC, con la resistencia externa integrada (módulo KY-013).</w:t>
-      </w:r>
-      <w:r>
-        <w:rPr/>
         <w:softHyphen/>
       </w:r>
     </w:p>
@@ -2134,31 +2131,7 @@
       </w:pPr>
       <w:r>
         <w:rPr/>
-        <w:t>Mostramos aquí una tabla con las posibles entradas analógicas de las diferentes placas (est</w:t>
-      </w:r>
-      <w:r>
-        <w:rPr/>
-        <w:t xml:space="preserve">os valores </w:t>
-      </w:r>
-      <w:r>
-        <w:rPr/>
-        <w:t>se debe</w:t>
-      </w:r>
-      <w:r>
-        <w:rPr/>
-        <w:t>n</w:t>
-      </w:r>
-      <w:r>
-        <w:rPr/>
-        <w:t xml:space="preserve"> confirmar en la documentación de la placa). Es muy importante tener en cuenta esta información porque, por ejemplo, </w:t>
-      </w:r>
-      <w:r>
-        <w:rPr/>
-        <w:t xml:space="preserve">el </w:t>
-      </w:r>
-      <w:r>
-        <w:rPr/>
-        <w:t>GPIO14 puede ser utilizado para Arduino y ESP32, pero no para la Raspberry Pi Pico.</w:t>
+        <w:t>Mostramos aquí una tabla con las posibles entradas analógicas de las diferentes placas (estos valores se deben confirmar en la documentación de la placa). Es muy importante tener en cuenta esta información porque, por ejemplo, el GPIO14 puede ser utilizado para Arduino y ESP32, pero no para la Raspberry Pi Pico.</w:t>
       </w:r>
     </w:p>
     <w:tbl>
@@ -2697,7 +2670,7 @@
         <w:gridCol w:w="1786"/>
         <w:gridCol w:w="1786"/>
         <w:gridCol w:w="1786"/>
-        <w:gridCol w:w="1787"/>
+        <w:gridCol w:w="1786"/>
       </w:tblGrid>
       <w:tr>
         <w:trPr/>
@@ -2713,6 +2686,7 @@
           <w:p>
             <w:pPr>
               <w:pStyle w:val="Contenidodelatabla"/>
+              <w:widowControl w:val="false"/>
               <w:spacing w:before="0" w:after="0"/>
               <w:rPr/>
             </w:pPr>
@@ -2733,6 +2707,7 @@
           <w:p>
             <w:pPr>
               <w:pStyle w:val="Contenidodelatabla"/>
+              <w:widowControl w:val="false"/>
               <w:spacing w:before="0" w:after="0"/>
               <w:jc w:val="center"/>
               <w:rPr/>
@@ -2755,6 +2730,7 @@
           <w:p>
             <w:pPr>
               <w:pStyle w:val="Contenidodelatabla"/>
+              <w:widowControl w:val="false"/>
               <w:spacing w:before="0" w:after="0"/>
               <w:jc w:val="center"/>
               <w:rPr/>
@@ -2767,7 +2743,7 @@
         </w:tc>
         <w:tc>
           <w:tcPr>
-            <w:tcW w:w="1787" w:type="dxa"/>
+            <w:tcW w:w="1786" w:type="dxa"/>
             <w:tcBorders>
               <w:top w:val="single" w:sz="4" w:space="0" w:color="000000"/>
               <w:left w:val="single" w:sz="4" w:space="0" w:color="000000"/>
@@ -2778,6 +2754,7 @@
           <w:p>
             <w:pPr>
               <w:pStyle w:val="Contenidodelatabla"/>
+              <w:widowControl w:val="false"/>
               <w:spacing w:before="0" w:after="0"/>
               <w:jc w:val="center"/>
               <w:rPr/>
@@ -2802,6 +2779,7 @@
           <w:p>
             <w:pPr>
               <w:pStyle w:val="Contenidodelatabla"/>
+              <w:widowControl w:val="false"/>
               <w:spacing w:before="0" w:after="0"/>
               <w:rPr/>
             </w:pPr>
@@ -2822,6 +2800,7 @@
           <w:p>
             <w:pPr>
               <w:pStyle w:val="Contenidodelatabla"/>
+              <w:widowControl w:val="false"/>
               <w:spacing w:before="0" w:after="0"/>
               <w:jc w:val="center"/>
               <w:rPr/>
@@ -2843,6 +2822,7 @@
           <w:p>
             <w:pPr>
               <w:pStyle w:val="Contenidodelatabla"/>
+              <w:widowControl w:val="false"/>
               <w:spacing w:before="0" w:after="0"/>
               <w:jc w:val="center"/>
               <w:rPr/>
@@ -2855,7 +2835,7 @@
         </w:tc>
         <w:tc>
           <w:tcPr>
-            <w:tcW w:w="1787" w:type="dxa"/>
+            <w:tcW w:w="1786" w:type="dxa"/>
             <w:tcBorders>
               <w:left w:val="single" w:sz="4" w:space="0" w:color="000000"/>
               <w:bottom w:val="single" w:sz="4" w:space="0" w:color="000000"/>
@@ -2865,6 +2845,7 @@
           <w:p>
             <w:pPr>
               <w:pStyle w:val="Contenidodelatabla"/>
+              <w:widowControl w:val="false"/>
               <w:spacing w:before="0" w:after="0"/>
               <w:jc w:val="center"/>
               <w:rPr/>
@@ -3464,11 +3445,7 @@
       </w:r>
       <w:r>
         <w:rPr/>
-        <w:t xml:space="preserve">, que actúa sobre un objeto ADC, devuelve el voltaje medido en el pin correspondiente, expresado en microvoltios. </w:t>
-      </w:r>
-      <w:r>
-        <w:rPr/>
-        <w:t>Esta función no está disponible para la Raspberry Pi Pico; en este caso, para leer el voltaje hay que seguir los pasos que se indican en el siguiente apartado.</w:t>
+        <w:t>, que actúa sobre un objeto ADC, devuelve el voltaje medido en el pin correspondiente, expresado en microvoltios. Esta función no está disponible para la Raspberry Pi Pico; en este caso, para leer el voltaje hay que seguir los pasos que se indican en el siguiente apartado.</w:t>
       </w:r>
     </w:p>
     <w:p>
@@ -3545,27 +3522,7 @@
       </w:pPr>
       <w:r>
         <w:rPr/>
-        <w:t xml:space="preserve">Si estamos usando la Raspberry Pi </w:t>
-      </w:r>
-      <w:r>
-        <w:rPr/>
-        <w:t xml:space="preserve">Pico </w:t>
-      </w:r>
-      <w:r>
-        <w:rPr/>
-        <w:t xml:space="preserve">no se puede obtener directamente el voltaje </w:t>
-      </w:r>
-      <w:r>
-        <w:rPr/>
-        <w:t>como hicimos en el apartado anterior,</w:t>
-      </w:r>
-      <w:r>
-        <w:rPr/>
-        <w:t xml:space="preserve"> </w:t>
-      </w:r>
-      <w:r>
-        <w:rPr/>
-        <w:t xml:space="preserve">sino que hay que usar el método </w:t>
+        <w:t xml:space="preserve">Si estamos usando la Raspberry Pi Pico no se puede obtener directamente el voltaje como hicimos en el apartado anterior, sino que hay que usar el método </w:t>
       </w:r>
       <w:r>
         <w:rPr>
@@ -3575,15 +3532,7 @@
       </w:r>
       <w:r>
         <w:rPr/>
-        <w:t xml:space="preserve">. Aunque este método también se puede usar </w:t>
-      </w:r>
-      <w:r>
-        <w:rPr/>
-        <w:t xml:space="preserve"> </w:t>
-      </w:r>
-      <w:r>
-        <w:rPr/>
-        <w:t>con el ESP32, el voltaje de referencia (más abajo se explica su significado) es algo problemático, por lo que es preferible usar el método indicado en el apartado anterior.</w:t>
+        <w:t>. Aunque este método también se puede usar  con el ESP32, el voltaje de referencia (más abajo se explica su significado) es algo problemático, por lo que es preferible usar el método indicado en el apartado anterior.</w:t>
       </w:r>
     </w:p>
     <w:p>
@@ -4972,21 +4921,7 @@
           <w:i/>
           <w:iCs/>
         </w:rPr>
-        <w:t>Orden</w:t>
-      </w:r>
-      <w:r>
-        <w:rPr>
-          <w:i/>
-          <w:iCs/>
-        </w:rPr>
-        <w:t>a</w:t>
-      </w:r>
-      <w:r>
-        <w:rPr>
-          <w:i/>
-          <w:iCs/>
-        </w:rPr>
-        <w:t>da en el origen</w:t>
+        <w:t>Ordenada en el origen</w:t>
       </w:r>
     </w:p>
     <w:p>
@@ -5480,15 +5415,7 @@
       </w:pPr>
       <w:r>
         <w:rPr/>
-        <w:t>El programa anterior es válido para la ESP32 y Arduino. Para la Raspberry Pi Pico se debe cambiar el número del GPIO y sustituir la instrucci</w:t>
-      </w:r>
-      <w:r>
-        <w:rPr/>
-        <w:t>ón</w:t>
-      </w:r>
-      <w:r>
-        <w:rPr/>
-        <w:t xml:space="preserve"> de la medida del voltaje por la siguiente:</w:t>
+        <w:t>El programa anterior es válido para la ESP32 y Arduino. Para la Raspberry Pi Pico se debe cambiar el número del GPIO y sustituir la instrucción de la medida del voltaje por la siguiente:</w:t>
       </w:r>
     </w:p>
     <w:p>
@@ -5999,31 +5926,7 @@
       </w:pPr>
       <w:r>
         <w:rPr/>
-        <w:t xml:space="preserve">Si en lugar de la ESP32 estamos utilizando la Raspberry Pi Pico, debemos  </w:t>
-      </w:r>
-      <w:r>
-        <w:rPr/>
-        <w:t xml:space="preserve">cambiar </w:t>
-      </w:r>
-      <w:r>
-        <w:rPr/>
-        <w:t>el número de</w:t>
-      </w:r>
-      <w:r>
-        <w:rPr/>
-        <w:t>l</w:t>
-      </w:r>
-      <w:r>
-        <w:rPr/>
-        <w:t xml:space="preserve"> GPIO </w:t>
-      </w:r>
-      <w:r>
-        <w:rPr/>
-        <w:t xml:space="preserve">y </w:t>
-      </w:r>
-      <w:r>
-        <w:rPr/>
-        <w:t>sustituir la instrucción de lectura del voltaje por la siguiente:</w:t>
+        <w:t>Si en lugar de la ESP32 estamos utilizando la Raspberry Pi Pico, debemos  cambiar el número del GPIO y sustituir la instrucción de lectura del voltaje por la siguiente:</w:t>
       </w:r>
     </w:p>
     <w:p>
@@ -6547,15 +6450,7 @@
       </w:pPr>
       <w:r>
         <w:rPr/>
-        <w:t xml:space="preserve">Un termistor es simplemente una resistencia cuyo valor cambia con la temperatura. </w:t>
-      </w:r>
-      <w:r>
-        <w:rPr/>
-        <w:t>U</w:t>
-      </w:r>
-      <w:r>
-        <w:rPr/>
-        <w:t xml:space="preserve">saremos un termistor NTC (del inglés </w:t>
+        <w:t xml:space="preserve">Un termistor es simplemente una resistencia cuyo valor cambia con la temperatura. Usaremos un termistor NTC (del inglés </w:t>
       </w:r>
       <w:r>
         <w:rPr>
@@ -6566,19 +6461,7 @@
       </w:r>
       <w:r>
         <w:rPr/>
-        <w:t xml:space="preserve">); </w:t>
-      </w:r>
-      <w:r>
-        <w:rPr/>
-        <w:t>e</w:t>
-      </w:r>
-      <w:r>
-        <w:rPr/>
-        <w:t xml:space="preserve">n estos dispositivos, al aumentar la temperatura la resistencia disminuye. </w:t>
-      </w:r>
-      <w:r>
-        <w:rPr/>
-        <w:t>En concreto trabajaremos con el módulo KY-013, que es un sensor analógico de temperatura que consta de un termistor NTC y trae una resistencia externa integrada.</w:t>
+        <w:t>); en estos dispositivos, al aumentar la temperatura la resistencia disminuye. En concreto trabajaremos con el módulo KY-013, que es un sensor analógico de temperatura que consta de un termistor NTC y trae una resistencia externa integrada.</w:t>
       </w:r>
     </w:p>
     <w:p>
@@ -6693,7 +6576,15 @@
       </w:pPr>
       <w:r>
         <w:rPr/>
-        <w:t xml:space="preserve">Un divisor de tensión, o divisor de voltaje, consiste simplemente en dos resistencias asociadas en serie. Una de estas resistencias es fija y conocida; la otra es la que queremos medir. Para facilitarnos el trabajo, el módulo KY-013 trae una resistencia externa integrada formando el divisor de tensión que necesitamos (para entender el funcionamiento de un divisor de voltaje se pueden consultar numerosas referencias </w:t>
+        <w:t xml:space="preserve">Un divisor de tensión, o divisor de voltaje, consiste simplemente en dos resistencias asociadas en serie. Una de estas resistencias es fija y conocida; la otra es la que queremos medir. Para facilitarnos el trabajo, el módulo KY-013 trae una resistencia externa integrada </w:t>
+      </w:r>
+      <w:r>
+        <w:rPr/>
+        <w:t>que forma</w:t>
+      </w:r>
+      <w:r>
+        <w:rPr/>
+        <w:t xml:space="preserve"> el divisor de tensión que necesitamos (para entender el funcionamiento de un divisor de voltaje se pueden consultar numerosas referencias </w:t>
       </w:r>
       <w:r>
         <w:rPr>
@@ -6840,31 +6731,7 @@
       </w:pPr>
       <w:r>
         <w:rPr/>
-        <w:t>Los pasos que hay que seguir para medir la temperatura con el termistor son los siguientes: 1</w:t>
-      </w:r>
-      <w:r>
-        <w:rPr/>
-        <w:t>)</w:t>
-      </w:r>
-      <w:r>
-        <w:rPr/>
-        <w:t xml:space="preserve"> Se mide la señal ADC en el pin S del módulo. 2</w:t>
-      </w:r>
-      <w:r>
-        <w:rPr/>
-        <w:t>)</w:t>
-      </w:r>
-      <w:r>
-        <w:rPr/>
-        <w:t xml:space="preserve"> A partir de la lectura del ADC se calcula la resistencia del termistor. 3</w:t>
-      </w:r>
-      <w:r>
-        <w:rPr/>
-        <w:t>)</w:t>
-      </w:r>
-      <w:r>
-        <w:rPr/>
-        <w:t xml:space="preserve"> La resistencia se transforma en temperatura. </w:t>
+        <w:t xml:space="preserve">Los pasos que hay que seguir para medir la temperatura con el termistor son los siguientes: 1) Se mide la señal ADC en el pin S del módulo. 2) A partir de la lectura del ADC se calcula la resistencia del termistor. 3) La resistencia se transforma en temperatura. </w:t>
       </w:r>
     </w:p>
     <w:p>
@@ -8249,7 +8116,7 @@
         <w:sz w:val="24"/>
         <w:rFonts w:ascii="Franklin Gothic Medium" w:hAnsi="Franklin Gothic Medium"/>
       </w:rPr>
-      <w:t>31</w:t>
+      <w:t>15</w:t>
     </w:r>
     <w:r>
       <w:rPr>

</xml_diff>